<commit_message>
task 2 is done!
</commit_message>
<xml_diff>
--- a/U-10/Урок-10.docx
+++ b/U-10/Урок-10.docx
@@ -261,7 +261,57 @@
           <w:sz w:val="21"/>
           <w:shd w:fill="auto" w:val="clear"/>
         </w:rPr>
-        <w:t>print ("До моего ближайшего дня рождения осталось: {$dayToBirthday}&lt;br&gt;&lt;br&gt;");</w:t>
+        <w:t>print ("До моего ближайшего дня рождения осталось: {$dayToBirthday} дня.&lt;br&gt;&lt;br&gt;");</w:t>
+      </w:r>
+    </w:p>
+    <w:p>
+      <w:pPr>
+        <w:pStyle w:val="Normal"/>
+        <w:bidi w:val="0"/>
+        <w:spacing w:lineRule="atLeast" w:line="285"/>
+        <w:jc w:val="start"/>
+        <w:rPr>
+          <w:rFonts w:ascii="Droid Sans Mono;monospace;monospace" w:hAnsi="Droid Sans Mono;monospace;monospace"/>
+          <w:b w:val="false"/>
+          <w:color w:val="D4D4D4"/>
+          <w:sz w:val="21"/>
+          <w:shd w:fill="1E1E1E" w:val="clear"/>
+        </w:rPr>
+      </w:pPr>
+      <w:r>
+        <w:rPr>
+          <w:rFonts w:ascii="Droid Sans Mono;monospace;monospace" w:hAnsi="Droid Sans Mono;monospace;monospace"/>
+          <w:b w:val="false"/>
+          <w:color w:val="D4D4D4"/>
+          <w:sz w:val="21"/>
+          <w:shd w:fill="1E1E1E" w:val="clear"/>
+        </w:rPr>
+      </w:r>
+    </w:p>
+    <w:p>
+      <w:pPr>
+        <w:pStyle w:val="Normal"/>
+        <w:bidi w:val="0"/>
+        <w:spacing w:lineRule="atLeast" w:line="285"/>
+        <w:ind w:hanging="0" w:start="0" w:end="0"/>
+        <w:jc w:val="start"/>
+        <w:rPr>
+          <w:rFonts w:ascii="Droid Sans Mono;monospace;monospace" w:hAnsi="Droid Sans Mono;monospace;monospace"/>
+          <w:b w:val="false"/>
+          <w:color w:val="auto"/>
+          <w:sz w:val="21"/>
+          <w:highlight w:val="none"/>
+          <w:shd w:fill="auto" w:val="clear"/>
+        </w:rPr>
+      </w:pPr>
+      <w:r>
+        <w:rPr>
+          <w:rFonts w:ascii="Droid Sans Mono;monospace;monospace" w:hAnsi="Droid Sans Mono;monospace;monospace"/>
+          <w:b w:val="false"/>
+          <w:color w:val="000000"/>
+          <w:sz w:val="21"/>
+          <w:shd w:fill="auto" w:val="clear"/>
+        </w:rPr>
       </w:r>
     </w:p>
     <w:p>
@@ -357,7 +407,7 @@
             <wp:positionV relativeFrom="paragraph">
               <wp:posOffset>635</wp:posOffset>
             </wp:positionV>
-            <wp:extent cx="4092575" cy="368935"/>
+            <wp:extent cx="4417060" cy="361315"/>
             <wp:effectExtent l="0" t="0" r="0" b="0"/>
             <wp:wrapSquare wrapText="largest"/>
             <wp:docPr id="1" name="Image1" descr="" title=""/>
@@ -382,7 +432,7 @@
                   <pic:spPr bwMode="auto">
                     <a:xfrm>
                       <a:off x="0" y="0"/>
-                      <a:ext cx="4092575" cy="368935"/>
+                      <a:ext cx="4417060" cy="361315"/>
                     </a:xfrm>
                     <a:prstGeom prst="rect">
                       <a:avLst/>
@@ -521,42 +571,283 @@
         <w:bidi w:val="0"/>
         <w:jc w:val="both"/>
         <w:rPr>
-          <w:b w:val="false"/>
-          <w:bCs w:val="false"/>
-        </w:rPr>
-      </w:pPr>
-      <w:r>
-        <w:rPr>
-          <w:b/>
-          <w:bCs/>
-        </w:rPr>
-      </w:r>
-    </w:p>
-    <w:p>
-      <w:pPr>
-        <w:pStyle w:val="Normal"/>
-        <w:bidi w:val="0"/>
-        <w:jc w:val="both"/>
-        <w:rPr>
-          <w:b w:val="false"/>
-          <w:bCs w:val="false"/>
-        </w:rPr>
-      </w:pPr>
-      <w:r>
-        <w:rPr>
-          <w:b/>
-          <w:bCs/>
-        </w:rPr>
-      </w:r>
-    </w:p>
-    <w:p>
-      <w:pPr>
-        <w:pStyle w:val="Normal"/>
-        <w:bidi w:val="0"/>
-        <w:jc w:val="both"/>
-        <w:rPr>
-          <w:b/>
-          <w:bCs/>
+          <w:rFonts w:ascii="Droid Sans Mono;monospace;monospace" w:hAnsi="Droid Sans Mono;monospace;monospace"/>
+          <w:b w:val="false"/>
+          <w:bCs/>
+          <w:color w:val="auto"/>
+          <w:sz w:val="21"/>
+          <w:highlight w:val="none"/>
+          <w:shd w:fill="auto" w:val="clear"/>
+        </w:rPr>
+      </w:pPr>
+      <w:r>
+        <w:rPr>
+          <w:rFonts w:ascii="Droid Sans Mono;monospace;monospace" w:hAnsi="Droid Sans Mono;monospace;monospace"/>
+          <w:b w:val="false"/>
+          <w:bCs/>
+          <w:color w:val="000000"/>
+          <w:sz w:val="21"/>
+          <w:shd w:fill="auto" w:val="clear"/>
+        </w:rPr>
+        <w:t>$DateStr = '2022-02-23';</w:t>
+      </w:r>
+    </w:p>
+    <w:p>
+      <w:pPr>
+        <w:pStyle w:val="Normal"/>
+        <w:bidi w:val="0"/>
+        <w:spacing w:lineRule="atLeast" w:line="285"/>
+        <w:ind w:hanging="0" w:start="0" w:end="0"/>
+        <w:jc w:val="start"/>
+        <w:rPr>
+          <w:rFonts w:ascii="Droid Sans Mono;monospace;monospace" w:hAnsi="Droid Sans Mono;monospace;monospace"/>
+          <w:b w:val="false"/>
+          <w:color w:val="auto"/>
+          <w:sz w:val="21"/>
+          <w:highlight w:val="none"/>
+          <w:shd w:fill="auto" w:val="clear"/>
+        </w:rPr>
+      </w:pPr>
+      <w:r>
+        <w:rPr>
+          <w:rFonts w:ascii="Droid Sans Mono;monospace;monospace" w:hAnsi="Droid Sans Mono;monospace;monospace"/>
+          <w:b w:val="false"/>
+          <w:color w:val="000000"/>
+          <w:sz w:val="21"/>
+          <w:shd w:fill="auto" w:val="clear"/>
+        </w:rPr>
+        <w:t>$TimeStr = strtotime($DateStr);</w:t>
+      </w:r>
+    </w:p>
+    <w:p>
+      <w:pPr>
+        <w:pStyle w:val="Normal"/>
+        <w:bidi w:val="0"/>
+        <w:spacing w:lineRule="atLeast" w:line="285"/>
+        <w:ind w:hanging="0" w:start="0" w:end="0"/>
+        <w:jc w:val="start"/>
+        <w:rPr>
+          <w:rFonts w:ascii="Droid Sans Mono;monospace;monospace" w:hAnsi="Droid Sans Mono;monospace;monospace"/>
+          <w:b w:val="false"/>
+          <w:color w:val="auto"/>
+          <w:sz w:val="21"/>
+          <w:highlight w:val="none"/>
+          <w:shd w:fill="auto" w:val="clear"/>
+        </w:rPr>
+      </w:pPr>
+      <w:r>
+        <w:rPr>
+          <w:rFonts w:ascii="Droid Sans Mono;monospace;monospace" w:hAnsi="Droid Sans Mono;monospace;monospace"/>
+          <w:b w:val="false"/>
+          <w:color w:val="000000"/>
+          <w:sz w:val="21"/>
+          <w:shd w:fill="auto" w:val="clear"/>
+        </w:rPr>
+        <w:t>$NewDate = date("d-m-Y",$TimeStr);</w:t>
+      </w:r>
+    </w:p>
+    <w:p>
+      <w:pPr>
+        <w:pStyle w:val="Normal"/>
+        <w:bidi w:val="0"/>
+        <w:spacing w:lineRule="atLeast" w:line="285"/>
+        <w:jc w:val="start"/>
+        <w:rPr>
+          <w:color w:val="auto"/>
+          <w:highlight w:val="none"/>
+          <w:shd w:fill="auto" w:val="clear"/>
+        </w:rPr>
+      </w:pPr>
+      <w:r>
+        <w:rPr>
+          <w:color w:val="000000"/>
+          <w:shd w:fill="auto" w:val="clear"/>
+        </w:rPr>
+      </w:r>
+    </w:p>
+    <w:p>
+      <w:pPr>
+        <w:pStyle w:val="Normal"/>
+        <w:bidi w:val="0"/>
+        <w:spacing w:lineRule="atLeast" w:line="285"/>
+        <w:ind w:hanging="0" w:start="0" w:end="0"/>
+        <w:jc w:val="start"/>
+        <w:rPr>
+          <w:rFonts w:ascii="Droid Sans Mono;monospace;monospace" w:hAnsi="Droid Sans Mono;monospace;monospace"/>
+          <w:b w:val="false"/>
+          <w:color w:val="auto"/>
+          <w:sz w:val="21"/>
+          <w:highlight w:val="none"/>
+          <w:shd w:fill="auto" w:val="clear"/>
+        </w:rPr>
+      </w:pPr>
+      <w:r>
+        <w:rPr>
+          <w:rFonts w:ascii="Droid Sans Mono;monospace;monospace" w:hAnsi="Droid Sans Mono;monospace;monospace"/>
+          <w:b w:val="false"/>
+          <w:color w:val="000000"/>
+          <w:sz w:val="21"/>
+          <w:shd w:fill="auto" w:val="clear"/>
+        </w:rPr>
+        <w:t>print_r("Дата в формате d-m-Y: {$NewDate}&lt;br&gt;&lt;br&gt;");</w:t>
+      </w:r>
+    </w:p>
+    <w:p>
+      <w:pPr>
+        <w:pStyle w:val="Normal"/>
+        <w:bidi w:val="0"/>
+        <w:jc w:val="both"/>
+        <w:rPr>
+          <w:b/>
+          <w:bCs/>
+        </w:rPr>
+      </w:pPr>
+      <w:r>
+        <w:rPr>
+          <w:b/>
+          <w:bCs/>
+        </w:rPr>
+      </w:r>
+    </w:p>
+    <w:p>
+      <w:pPr>
+        <w:pStyle w:val="Normal"/>
+        <w:bidi w:val="0"/>
+        <w:jc w:val="both"/>
+        <w:rPr>
+          <w:b w:val="false"/>
+          <w:bCs w:val="false"/>
+        </w:rPr>
+      </w:pPr>
+      <w:r>
+        <w:rPr>
+          <w:b w:val="false"/>
+          <w:bCs w:val="false"/>
+        </w:rPr>
+        <w:t>Вывод в окне браузера:</w:t>
+      </w:r>
+    </w:p>
+    <w:p>
+      <w:pPr>
+        <w:pStyle w:val="Normal"/>
+        <w:bidi w:val="0"/>
+        <w:jc w:val="both"/>
+        <w:rPr>
+          <w:b w:val="false"/>
+          <w:bCs w:val="false"/>
+        </w:rPr>
+      </w:pPr>
+      <w:r>
+        <w:rPr>
+          <w:b w:val="false"/>
+          <w:bCs w:val="false"/>
+        </w:rPr>
+      </w:r>
+    </w:p>
+    <w:p>
+      <w:pPr>
+        <w:pStyle w:val="Normal"/>
+        <w:bidi w:val="0"/>
+        <w:jc w:val="both"/>
+        <w:rPr>
+          <w:b w:val="false"/>
+          <w:bCs w:val="false"/>
+        </w:rPr>
+      </w:pPr>
+      <w:r>
+        <w:rPr>
+          <w:b w:val="false"/>
+          <w:bCs w:val="false"/>
+        </w:rPr>
+        <w:drawing>
+          <wp:anchor behindDoc="0" distT="0" distB="0" distL="0" distR="0" simplePos="0" locked="0" layoutInCell="0" allowOverlap="1" relativeHeight="3">
+            <wp:simplePos x="0" y="0"/>
+            <wp:positionH relativeFrom="column">
+              <wp:align>center</wp:align>
+            </wp:positionH>
+            <wp:positionV relativeFrom="paragraph">
+              <wp:posOffset>635</wp:posOffset>
+            </wp:positionV>
+            <wp:extent cx="2949575" cy="353695"/>
+            <wp:effectExtent l="0" t="0" r="0" b="0"/>
+            <wp:wrapSquare wrapText="largest"/>
+            <wp:docPr id="2" name="Image2" descr="" title=""/>
+            <wp:cNvGraphicFramePr>
+              <a:graphicFrameLocks xmlns:a="http://schemas.openxmlformats.org/drawingml/2006/main" noChangeAspect="1"/>
+            </wp:cNvGraphicFramePr>
+            <a:graphic xmlns:a="http://schemas.openxmlformats.org/drawingml/2006/main">
+              <a:graphicData uri="http://schemas.openxmlformats.org/drawingml/2006/picture">
+                <pic:pic xmlns:pic="http://schemas.openxmlformats.org/drawingml/2006/picture">
+                  <pic:nvPicPr>
+                    <pic:cNvPr id="2" name="Image2" descr="" title=""/>
+                    <pic:cNvPicPr>
+                      <a:picLocks noChangeAspect="1" noChangeArrowheads="1"/>
+                    </pic:cNvPicPr>
+                  </pic:nvPicPr>
+                  <pic:blipFill>
+                    <a:blip r:embed="rId3"/>
+                    <a:stretch>
+                      <a:fillRect/>
+                    </a:stretch>
+                  </pic:blipFill>
+                  <pic:spPr bwMode="auto">
+                    <a:xfrm>
+                      <a:off x="0" y="0"/>
+                      <a:ext cx="2949575" cy="353695"/>
+                    </a:xfrm>
+                    <a:prstGeom prst="rect">
+                      <a:avLst/>
+                    </a:prstGeom>
+                  </pic:spPr>
+                </pic:pic>
+              </a:graphicData>
+            </a:graphic>
+          </wp:anchor>
+        </w:drawing>
+      </w:r>
+    </w:p>
+    <w:p>
+      <w:pPr>
+        <w:pStyle w:val="Normal"/>
+        <w:bidi w:val="0"/>
+        <w:jc w:val="both"/>
+        <w:rPr>
+          <w:b w:val="false"/>
+          <w:bCs w:val="false"/>
+        </w:rPr>
+      </w:pPr>
+      <w:r>
+        <w:rPr>
+          <w:b w:val="false"/>
+          <w:bCs w:val="false"/>
+        </w:rPr>
+      </w:r>
+    </w:p>
+    <w:p>
+      <w:pPr>
+        <w:pStyle w:val="Normal"/>
+        <w:bidi w:val="0"/>
+        <w:jc w:val="both"/>
+        <w:rPr>
+          <w:b w:val="false"/>
+          <w:bCs w:val="false"/>
+        </w:rPr>
+      </w:pPr>
+      <w:r>
+        <w:rPr>
+          <w:b/>
+          <w:bCs/>
+        </w:rPr>
+      </w:r>
+    </w:p>
+    <w:p>
+      <w:pPr>
+        <w:pStyle w:val="Normal"/>
+        <w:bidi w:val="0"/>
+        <w:jc w:val="both"/>
+        <w:rPr>
+          <w:b w:val="false"/>
+          <w:bCs w:val="false"/>
         </w:rPr>
       </w:pPr>
       <w:r>

</xml_diff>

<commit_message>
task 3 and docx completed!
</commit_message>
<xml_diff>
--- a/U-10/Урок-10.docx
+++ b/U-10/Урок-10.docx
@@ -295,47 +295,6 @@
         <w:spacing w:lineRule="atLeast" w:line="285"/>
         <w:ind w:hanging="0" w:start="0" w:end="0"/>
         <w:jc w:val="start"/>
-        <w:rPr>
-          <w:rFonts w:ascii="Droid Sans Mono;monospace;monospace" w:hAnsi="Droid Sans Mono;monospace;monospace"/>
-          <w:b w:val="false"/>
-          <w:color w:val="auto"/>
-          <w:sz w:val="21"/>
-          <w:highlight w:val="none"/>
-          <w:shd w:fill="auto" w:val="clear"/>
-        </w:rPr>
-      </w:pPr>
-      <w:r>
-        <w:rPr>
-          <w:rFonts w:ascii="Droid Sans Mono;monospace;monospace" w:hAnsi="Droid Sans Mono;monospace;monospace"/>
-          <w:b w:val="false"/>
-          <w:color w:val="000000"/>
-          <w:sz w:val="21"/>
-          <w:shd w:fill="auto" w:val="clear"/>
-        </w:rPr>
-      </w:r>
-    </w:p>
-    <w:p>
-      <w:pPr>
-        <w:pStyle w:val="Normal"/>
-        <w:bidi w:val="0"/>
-        <w:jc w:val="both"/>
-        <w:rPr>
-          <w:b w:val="false"/>
-          <w:bCs w:val="false"/>
-        </w:rPr>
-      </w:pPr>
-      <w:r>
-        <w:rPr>
-          <w:b w:val="false"/>
-          <w:bCs w:val="false"/>
-        </w:rPr>
-      </w:r>
-    </w:p>
-    <w:p>
-      <w:pPr>
-        <w:pStyle w:val="Normal"/>
-        <w:bidi w:val="0"/>
-        <w:jc w:val="both"/>
         <w:rPr>
           <w:b w:val="false"/>
           <w:bCs w:val="false"/>
@@ -724,6 +683,23 @@
           <w:b w:val="false"/>
           <w:bCs w:val="false"/>
         </w:rPr>
+      </w:r>
+    </w:p>
+    <w:p>
+      <w:pPr>
+        <w:pStyle w:val="Normal"/>
+        <w:bidi w:val="0"/>
+        <w:jc w:val="both"/>
+        <w:rPr>
+          <w:b w:val="false"/>
+          <w:bCs w:val="false"/>
+        </w:rPr>
+      </w:pPr>
+      <w:r>
+        <w:rPr>
+          <w:b w:val="false"/>
+          <w:bCs w:val="false"/>
+        </w:rPr>
         <w:t>Вывод в окне браузера:</w:t>
       </w:r>
     </w:p>
@@ -872,6 +848,23 @@
           <w:b/>
           <w:bCs/>
         </w:rPr>
+      </w:r>
+    </w:p>
+    <w:p>
+      <w:pPr>
+        <w:pStyle w:val="Normal"/>
+        <w:bidi w:val="0"/>
+        <w:jc w:val="both"/>
+        <w:rPr>
+          <w:b/>
+          <w:bCs/>
+        </w:rPr>
+      </w:pPr>
+      <w:r>
+        <w:rPr>
+          <w:b/>
+          <w:bCs/>
+        </w:rPr>
         <w:t>3. Посчитайте количество дней с начала года до текущей даты. Для получения целого результата используйте стандартную функцию intval().</w:t>
       </w:r>
     </w:p>
@@ -899,31 +892,245 @@
         <w:jc w:val="both"/>
         <w:rPr>
           <w:b w:val="false"/>
-          <w:bCs w:val="false"/>
-        </w:rPr>
-      </w:pPr>
-      <w:r>
-        <w:rPr>
-          <w:b/>
-          <w:bCs/>
-        </w:rPr>
-      </w:r>
-    </w:p>
-    <w:p>
-      <w:pPr>
-        <w:pStyle w:val="Normal"/>
-        <w:bidi w:val="0"/>
-        <w:jc w:val="both"/>
-        <w:rPr>
-          <w:b w:val="false"/>
-          <w:bCs w:val="false"/>
-        </w:rPr>
-      </w:pPr>
-      <w:r>
-        <w:rPr>
-          <w:b/>
-          <w:bCs/>
-        </w:rPr>
+          <w:bCs/>
+          <w:color w:val="auto"/>
+          <w:highlight w:val="none"/>
+          <w:shd w:fill="auto" w:val="clear"/>
+        </w:rPr>
+      </w:pPr>
+      <w:r>
+        <w:rPr>
+          <w:rFonts w:ascii="Droid Sans Mono;monospace;monospace" w:hAnsi="Droid Sans Mono;monospace;monospace"/>
+          <w:b w:val="false"/>
+          <w:bCs w:val="false"/>
+          <w:color w:val="000000"/>
+          <w:sz w:val="21"/>
+          <w:shd w:fill="auto" w:val="clear"/>
+        </w:rPr>
+        <w:t>$Y2024 = strtotime('2024-01-01');</w:t>
+      </w:r>
+    </w:p>
+    <w:p>
+      <w:pPr>
+        <w:pStyle w:val="Normal"/>
+        <w:bidi w:val="0"/>
+        <w:spacing w:lineRule="atLeast" w:line="285"/>
+        <w:ind w:hanging="0" w:start="0" w:end="0"/>
+        <w:jc w:val="start"/>
+        <w:rPr>
+          <w:rFonts w:ascii="Droid Sans Mono;monospace;monospace" w:hAnsi="Droid Sans Mono;monospace;monospace"/>
+          <w:b w:val="false"/>
+          <w:color w:val="auto"/>
+          <w:sz w:val="21"/>
+          <w:highlight w:val="none"/>
+          <w:shd w:fill="auto" w:val="clear"/>
+        </w:rPr>
+      </w:pPr>
+      <w:r>
+        <w:rPr>
+          <w:rFonts w:ascii="Droid Sans Mono;monospace;monospace" w:hAnsi="Droid Sans Mono;monospace;monospace"/>
+          <w:b w:val="false"/>
+          <w:color w:val="000000"/>
+          <w:sz w:val="21"/>
+          <w:shd w:fill="auto" w:val="clear"/>
+        </w:rPr>
+        <w:t>$Ytoday = time();</w:t>
+      </w:r>
+    </w:p>
+    <w:p>
+      <w:pPr>
+        <w:pStyle w:val="Normal"/>
+        <w:bidi w:val="0"/>
+        <w:spacing w:lineRule="atLeast" w:line="285"/>
+        <w:ind w:hanging="0" w:start="0" w:end="0"/>
+        <w:jc w:val="start"/>
+        <w:rPr>
+          <w:rFonts w:ascii="Droid Sans Mono;monospace;monospace" w:hAnsi="Droid Sans Mono;monospace;monospace"/>
+          <w:b w:val="false"/>
+          <w:color w:val="auto"/>
+          <w:sz w:val="21"/>
+          <w:highlight w:val="none"/>
+          <w:shd w:fill="auto" w:val="clear"/>
+        </w:rPr>
+      </w:pPr>
+      <w:r>
+        <w:rPr>
+          <w:rFonts w:ascii="Droid Sans Mono;monospace;monospace" w:hAnsi="Droid Sans Mono;monospace;monospace"/>
+          <w:b w:val="false"/>
+          <w:color w:val="000000"/>
+          <w:sz w:val="21"/>
+          <w:shd w:fill="auto" w:val="clear"/>
+        </w:rPr>
+        <w:t>$YTD = intval(($Ytoday-$Y2024)/$SEC_IN_DAY);</w:t>
+      </w:r>
+    </w:p>
+    <w:p>
+      <w:pPr>
+        <w:pStyle w:val="Normal"/>
+        <w:bidi w:val="0"/>
+        <w:spacing w:lineRule="atLeast" w:line="285"/>
+        <w:jc w:val="start"/>
+        <w:rPr>
+          <w:color w:val="auto"/>
+          <w:highlight w:val="none"/>
+          <w:shd w:fill="auto" w:val="clear"/>
+        </w:rPr>
+      </w:pPr>
+      <w:r>
+        <w:rPr>
+          <w:color w:val="000000"/>
+          <w:shd w:fill="auto" w:val="clear"/>
+        </w:rPr>
+      </w:r>
+    </w:p>
+    <w:p>
+      <w:pPr>
+        <w:pStyle w:val="Normal"/>
+        <w:bidi w:val="0"/>
+        <w:spacing w:lineRule="atLeast" w:line="285"/>
+        <w:ind w:hanging="0" w:start="0" w:end="0"/>
+        <w:jc w:val="start"/>
+        <w:rPr>
+          <w:rFonts w:ascii="Droid Sans Mono;monospace;monospace" w:hAnsi="Droid Sans Mono;monospace;monospace"/>
+          <w:b w:val="false"/>
+          <w:color w:val="auto"/>
+          <w:sz w:val="21"/>
+          <w:highlight w:val="none"/>
+          <w:shd w:fill="auto" w:val="clear"/>
+        </w:rPr>
+      </w:pPr>
+      <w:r>
+        <w:rPr>
+          <w:rFonts w:ascii="Droid Sans Mono;monospace;monospace" w:hAnsi="Droid Sans Mono;monospace;monospace"/>
+          <w:b w:val="false"/>
+          <w:color w:val="000000"/>
+          <w:sz w:val="21"/>
+          <w:shd w:fill="auto" w:val="clear"/>
+        </w:rPr>
+        <w:t>print_r("C начала 2024 года прошло {$YTD} дней.");</w:t>
+      </w:r>
+    </w:p>
+    <w:p>
+      <w:pPr>
+        <w:pStyle w:val="Normal"/>
+        <w:bidi w:val="0"/>
+        <w:spacing w:lineRule="atLeast" w:line="285"/>
+        <w:ind w:hanging="0" w:start="0" w:end="0"/>
+        <w:jc w:val="start"/>
+        <w:rPr>
+          <w:rFonts w:ascii="Droid Sans Mono;monospace;monospace" w:hAnsi="Droid Sans Mono;monospace;monospace"/>
+          <w:b w:val="false"/>
+          <w:color w:val="auto"/>
+          <w:sz w:val="21"/>
+          <w:highlight w:val="none"/>
+          <w:shd w:fill="auto" w:val="clear"/>
+        </w:rPr>
+      </w:pPr>
+      <w:r>
+        <w:rPr>
+          <w:rFonts w:ascii="Droid Sans Mono;monospace;monospace" w:hAnsi="Droid Sans Mono;monospace;monospace"/>
+          <w:b w:val="false"/>
+          <w:color w:val="000000"/>
+          <w:sz w:val="21"/>
+          <w:shd w:fill="auto" w:val="clear"/>
+        </w:rPr>
+      </w:r>
+    </w:p>
+    <w:p>
+      <w:pPr>
+        <w:pStyle w:val="Normal"/>
+        <w:bidi w:val="0"/>
+        <w:jc w:val="both"/>
+        <w:rPr>
+          <w:b w:val="false"/>
+          <w:bCs w:val="false"/>
+        </w:rPr>
+      </w:pPr>
+      <w:r>
+        <w:rPr>
+          <w:b w:val="false"/>
+          <w:bCs w:val="false"/>
+        </w:rPr>
+        <w:t>Вывод в окне браузера:</w:t>
+      </w:r>
+    </w:p>
+    <w:p>
+      <w:pPr>
+        <w:pStyle w:val="Normal"/>
+        <w:bidi w:val="0"/>
+        <w:jc w:val="both"/>
+        <w:rPr>
+          <w:b w:val="false"/>
+          <w:bCs w:val="false"/>
+        </w:rPr>
+      </w:pPr>
+      <w:r>
+        <w:rPr>
+          <w:b/>
+          <w:bCs/>
+        </w:rPr>
+      </w:r>
+    </w:p>
+    <w:p>
+      <w:pPr>
+        <w:pStyle w:val="Normal"/>
+        <w:bidi w:val="0"/>
+        <w:jc w:val="both"/>
+        <w:rPr>
+          <w:b w:val="false"/>
+          <w:bCs w:val="false"/>
+        </w:rPr>
+      </w:pPr>
+      <w:r>
+        <w:rPr>
+          <w:b/>
+          <w:bCs/>
+        </w:rPr>
+        <w:drawing>
+          <wp:anchor behindDoc="0" distT="0" distB="0" distL="0" distR="0" simplePos="0" locked="0" layoutInCell="0" allowOverlap="1" relativeHeight="4">
+            <wp:simplePos x="0" y="0"/>
+            <wp:positionH relativeFrom="column">
+              <wp:align>center</wp:align>
+            </wp:positionH>
+            <wp:positionV relativeFrom="paragraph">
+              <wp:posOffset>635</wp:posOffset>
+            </wp:positionV>
+            <wp:extent cx="3112135" cy="302260"/>
+            <wp:effectExtent l="0" t="0" r="0" b="0"/>
+            <wp:wrapSquare wrapText="largest"/>
+            <wp:docPr id="3" name="Image3" descr="" title=""/>
+            <wp:cNvGraphicFramePr>
+              <a:graphicFrameLocks xmlns:a="http://schemas.openxmlformats.org/drawingml/2006/main" noChangeAspect="1"/>
+            </wp:cNvGraphicFramePr>
+            <a:graphic xmlns:a="http://schemas.openxmlformats.org/drawingml/2006/main">
+              <a:graphicData uri="http://schemas.openxmlformats.org/drawingml/2006/picture">
+                <pic:pic xmlns:pic="http://schemas.openxmlformats.org/drawingml/2006/picture">
+                  <pic:nvPicPr>
+                    <pic:cNvPr id="3" name="Image3" descr="" title=""/>
+                    <pic:cNvPicPr>
+                      <a:picLocks noChangeAspect="1" noChangeArrowheads="1"/>
+                    </pic:cNvPicPr>
+                  </pic:nvPicPr>
+                  <pic:blipFill>
+                    <a:blip r:embed="rId4"/>
+                    <a:stretch>
+                      <a:fillRect/>
+                    </a:stretch>
+                  </pic:blipFill>
+                  <pic:spPr bwMode="auto">
+                    <a:xfrm>
+                      <a:off x="0" y="0"/>
+                      <a:ext cx="3112135" cy="302260"/>
+                    </a:xfrm>
+                    <a:prstGeom prst="rect">
+                      <a:avLst/>
+                    </a:prstGeom>
+                  </pic:spPr>
+                </pic:pic>
+              </a:graphicData>
+            </a:graphic>
+          </wp:anchor>
+        </w:drawing>
       </w:r>
     </w:p>
     <w:sectPr>

</xml_diff>